<commit_message>
Update MAPA - Banco de Dados.docx
</commit_message>
<xml_diff>
--- a/Atividade/MAPA - Banco de Dados.docx
+++ b/Atividade/MAPA - Banco de Dados.docx
@@ -35,28 +35,6 @@
           <w:rFonts w:ascii="Arial" w:hAnsi="Arial" w:cs="Arial"/>
           <w:b/>
           <w:bCs/>
-        </w:rPr>
-      </w:pPr>
-      <w:r>
-        <w:rPr>
-          <w:rFonts w:ascii="Arial" w:hAnsi="Arial" w:cs="Arial"/>
-          <w:b/>
-          <w:bCs/>
-        </w:rPr>
-        <w:t>R.A: 20021877-5</w:t>
-      </w:r>
-    </w:p>
-    <w:p>
-      <w:pPr>
-        <w:spacing w:line="240" w:lineRule="auto"/>
-        <w:ind w:right="-1"/>
-        <w:rPr>
-          <w:rFonts w:ascii="Arial" w:hAnsi="Arial" w:cs="Arial"/>
-          <w:b/>
-          <w:bCs/>
-          <w:sz w:val="28"/>
-          <w:szCs w:val="28"/>
-          <w:u w:val="single"/>
         </w:rPr>
       </w:pPr>
       <w:r>
@@ -1045,26 +1023,26 @@
           <w:sz w:val="36"/>
           <w:szCs w:val="36"/>
         </w:rPr>
+        <w:t>Comando de criação da Tabela PEDIDOS_PRODUTOS:</w:t>
+      </w:r>
+    </w:p>
+    <w:p>
+      <w:pPr>
+        <w:spacing w:line="240" w:lineRule="auto"/>
+        <w:ind w:right="-1"/>
+        <w:rPr>
+          <w:rFonts w:ascii="Arial" w:hAnsi="Arial" w:cs="Arial"/>
+          <w:b/>
+          <w:bCs/>
+        </w:rPr>
+      </w:pPr>
+      <w:r>
+        <w:rPr>
+          <w:rFonts w:ascii="Arial" w:hAnsi="Arial" w:cs="Arial"/>
+          <w:b/>
+          <w:bCs/>
+        </w:rPr>
         <w:lastRenderedPageBreak/>
-        <w:t>Comando de criação da Tabela PEDIDOS_PRODUTOS:</w:t>
-      </w:r>
-    </w:p>
-    <w:p>
-      <w:pPr>
-        <w:spacing w:line="240" w:lineRule="auto"/>
-        <w:ind w:right="-1"/>
-        <w:rPr>
-          <w:rFonts w:ascii="Arial" w:hAnsi="Arial" w:cs="Arial"/>
-          <w:b/>
-          <w:bCs/>
-        </w:rPr>
-      </w:pPr>
-      <w:r>
-        <w:rPr>
-          <w:rFonts w:ascii="Arial" w:hAnsi="Arial" w:cs="Arial"/>
-          <w:b/>
-          <w:bCs/>
-        </w:rPr>
         <w:t>CREATE TABLE PEDIDOS.PEDIDOS_PRODUTOS (</w:t>
       </w:r>
     </w:p>
@@ -1735,15 +1713,7 @@
           <w:b/>
           <w:bCs/>
         </w:rPr>
-        <w:t xml:space="preserve">, </w:t>
-      </w:r>
-      <w:r>
-        <w:rPr>
-          <w:rFonts w:ascii="Arial" w:hAnsi="Arial" w:cs="Arial"/>
-          <w:b/>
-          <w:bCs/>
-        </w:rPr>
-        <w:t>ID_TIPO_PRODUTO</w:t>
+        <w:t>, ID_TIPO_PRODUTO</w:t>
       </w:r>
       <w:r>
         <w:rPr>
@@ -1794,15 +1764,7 @@
           <w:b/>
           <w:bCs/>
         </w:rPr>
-        <w:t xml:space="preserve">, </w:t>
-      </w:r>
-      <w:r>
-        <w:rPr>
-          <w:rFonts w:ascii="Arial" w:hAnsi="Arial" w:cs="Arial"/>
-          <w:b/>
-          <w:bCs/>
-        </w:rPr>
-        <w:t>ID_TIPO_PRODUTO</w:t>
+        <w:t>, ID_TIPO_PRODUTO</w:t>
       </w:r>
       <w:r>
         <w:rPr>
@@ -1853,15 +1815,7 @@
           <w:b/>
           <w:bCs/>
         </w:rPr>
-        <w:t xml:space="preserve">, </w:t>
-      </w:r>
-      <w:r>
-        <w:rPr>
-          <w:rFonts w:ascii="Arial" w:hAnsi="Arial" w:cs="Arial"/>
-          <w:b/>
-          <w:bCs/>
-        </w:rPr>
-        <w:t>ID_TIPO_PRODUTO</w:t>
+        <w:t>, ID_TIPO_PRODUTO</w:t>
       </w:r>
       <w:r>
         <w:rPr>
@@ -1912,15 +1866,7 @@
           <w:b/>
           <w:bCs/>
         </w:rPr>
-        <w:t xml:space="preserve">, </w:t>
-      </w:r>
-      <w:r>
-        <w:rPr>
-          <w:rFonts w:ascii="Arial" w:hAnsi="Arial" w:cs="Arial"/>
-          <w:b/>
-          <w:bCs/>
-        </w:rPr>
-        <w:t>ID_TIPO_PRODUTO</w:t>
+        <w:t>, ID_TIPO_PRODUTO</w:t>
       </w:r>
       <w:r>
         <w:rPr>
@@ -1971,15 +1917,7 @@
           <w:b/>
           <w:bCs/>
         </w:rPr>
-        <w:t xml:space="preserve">, </w:t>
-      </w:r>
-      <w:r>
-        <w:rPr>
-          <w:rFonts w:ascii="Arial" w:hAnsi="Arial" w:cs="Arial"/>
-          <w:b/>
-          <w:bCs/>
-        </w:rPr>
-        <w:t>ID_TIPO_PRODUTO</w:t>
+        <w:t>, ID_TIPO_PRODUTO</w:t>
       </w:r>
       <w:r>
         <w:rPr>
@@ -2030,15 +1968,7 @@
           <w:b/>
           <w:bCs/>
         </w:rPr>
-        <w:t xml:space="preserve">, </w:t>
-      </w:r>
-      <w:r>
-        <w:rPr>
-          <w:rFonts w:ascii="Arial" w:hAnsi="Arial" w:cs="Arial"/>
-          <w:b/>
-          <w:bCs/>
-        </w:rPr>
-        <w:t>ID_TIPO_PRODUTO</w:t>
+        <w:t>, ID_TIPO_PRODUTO</w:t>
       </w:r>
       <w:r>
         <w:rPr>
@@ -2089,15 +2019,7 @@
           <w:b/>
           <w:bCs/>
         </w:rPr>
-        <w:t xml:space="preserve">, </w:t>
-      </w:r>
-      <w:r>
-        <w:rPr>
-          <w:rFonts w:ascii="Arial" w:hAnsi="Arial" w:cs="Arial"/>
-          <w:b/>
-          <w:bCs/>
-        </w:rPr>
-        <w:t>ID_TIPO_PRODUTO</w:t>
+        <w:t>, ID_TIPO_PRODUTO</w:t>
       </w:r>
       <w:r>
         <w:rPr>
@@ -2163,6 +2085,7 @@
           <w:sz w:val="36"/>
           <w:szCs w:val="36"/>
         </w:rPr>
+        <w:lastRenderedPageBreak/>
         <w:t>Inserção dos Dados PEDIDOS:</w:t>
       </w:r>
     </w:p>
@@ -2281,15 +2204,7 @@
           <w:b/>
           <w:bCs/>
         </w:rPr>
-        <w:t>GTO</w:t>
-      </w:r>
-      <w:r>
-        <w:rPr>
-          <w:rFonts w:ascii="Arial" w:hAnsi="Arial" w:cs="Arial"/>
-          <w:b/>
-          <w:bCs/>
-        </w:rPr>
-        <w:t>,</w:t>
+        <w:t>GTO,</w:t>
       </w:r>
       <w:r>
         <w:rPr>
@@ -2340,15 +2255,7 @@
           <w:b/>
           <w:bCs/>
         </w:rPr>
-        <w:t xml:space="preserve"> </w:t>
-      </w:r>
-      <w:r>
-        <w:rPr>
-          <w:rFonts w:ascii="Arial" w:hAnsi="Arial" w:cs="Arial"/>
-          <w:b/>
-          <w:bCs/>
-        </w:rPr>
-        <w:t>ID_TIPO_P</w:t>
+        <w:t xml:space="preserve"> ID_TIPO_P</w:t>
       </w:r>
       <w:r>
         <w:rPr>
@@ -2364,15 +2271,7 @@
           <w:b/>
           <w:bCs/>
         </w:rPr>
-        <w:t>GTO</w:t>
-      </w:r>
-      <w:r>
-        <w:rPr>
-          <w:rFonts w:ascii="Arial" w:hAnsi="Arial" w:cs="Arial"/>
-          <w:b/>
-          <w:bCs/>
-        </w:rPr>
-        <w:t>,</w:t>
+        <w:t>GTO,</w:t>
       </w:r>
       <w:r>
         <w:rPr>
@@ -2572,15 +2471,7 @@
           <w:b/>
           <w:bCs/>
         </w:rPr>
-        <w:t>ID_PEDIDO, ID_PRODUTO</w:t>
-      </w:r>
-      <w:r>
-        <w:rPr>
-          <w:rFonts w:ascii="Arial" w:hAnsi="Arial" w:cs="Arial"/>
-          <w:b/>
-          <w:bCs/>
-        </w:rPr>
-        <w:t>,</w:t>
+        <w:t>ID_PEDIDO, ID_PRODUTO,</w:t>
       </w:r>
       <w:r>
         <w:rPr>

</xml_diff>